<commit_message>
1. Documentatie van het inlezen ... bijgewerkt
</commit_message>
<xml_diff>
--- a/Documentatie/Kerntaak 2/4. Taakverdeling realisatie applicatie.docx
+++ b/Documentatie/Kerntaak 2/4. Taakverdeling realisatie applicatie.docx
@@ -465,8 +465,6 @@
             <w:r>
               <w:t>Mike</w:t>
             </w:r>
-            <w:bookmarkStart w:id="0" w:name="_GoBack"/>
-            <w:bookmarkEnd w:id="0"/>
           </w:p>
         </w:tc>
       </w:tr>
@@ -679,6 +677,11 @@
             <w:r>
               <w:t>Menno</w:t>
             </w:r>
+            <w:r>
+              <w:t>; Mike</w:t>
+            </w:r>
+            <w:bookmarkStart w:id="0" w:name="_GoBack"/>
+            <w:bookmarkEnd w:id="0"/>
           </w:p>
         </w:tc>
       </w:tr>
@@ -3322,7 +3325,7 @@
   <a:extraClrSchemeLst/>
   <a:extLst>
     <a:ext uri="{05A4C25C-085E-4340-85A3-A5531E510DB2}">
-      <thm15:themeFamily xmlns:thm15="http://schemas.microsoft.com/office/thememl/2012/main" xmlns="" name="Office Theme" id="{62F939B6-93AF-4DB8-9C6B-D6C7DFDC589F}" vid="{4A3C46E8-61CC-4603-A589-7422A47A8E4A}"/>
+      <thm15:themeFamily xmlns="" xmlns:thm15="http://schemas.microsoft.com/office/thememl/2012/main" name="Office Theme" id="{62F939B6-93AF-4DB8-9C6B-D6C7DFDC589F}" vid="{4A3C46E8-61CC-4603-A589-7422A47A8E4A}"/>
     </a:ext>
   </a:extLst>
 </a:theme>
@@ -3333,7 +3336,7 @@
 </file>
 
 <file path=customXml/itemProps1.xml><?xml version="1.0" encoding="utf-8"?>
-<ds:datastoreItem xmlns:ds="http://schemas.openxmlformats.org/officeDocument/2006/customXml" ds:itemID="{CCE980CA-C23B-4E42-9225-5092BA6D26E3}">
+<ds:datastoreItem xmlns:ds="http://schemas.openxmlformats.org/officeDocument/2006/customXml" ds:itemID="{8EB42CA5-BB18-486F-9E68-2BC5496E89AB}">
   <ds:schemaRefs>
     <ds:schemaRef ds:uri="http://schemas.openxmlformats.org/officeDocument/2006/bibliography"/>
   </ds:schemaRefs>

</xml_diff>

<commit_message>
DRAFT - Materialen en tools toelichting aangemaakt
</commit_message>
<xml_diff>
--- a/Documentatie/Kerntaak 2/4. Taakverdeling realisatie applicatie.docx
+++ b/Documentatie/Kerntaak 2/4. Taakverdeling realisatie applicatie.docx
@@ -4,15 +4,7 @@
   <w:body>
     <w:p>
       <w:r>
-        <w:t xml:space="preserve">Voor deze applicatie gaan we samen alles coderen. Maar omdat je niet met </w:t>
-      </w:r>
-      <w:proofErr w:type="gramStart"/>
-      <w:r>
-        <w:t>z’n</w:t>
-      </w:r>
-      <w:proofErr w:type="gramEnd"/>
-      <w:r>
-        <w:t xml:space="preserve"> tweeën in één bestand kunt werken moeten we een onderlinge taakverdeling maken en volgen.</w:t>
+        <w:t>Voor deze applicatie gaan we samen alles coderen. Maar omdat je niet met z’n tweeën in één bestand kunt werken moeten we een onderlinge taakverdeling maken en volgen.</w:t>
       </w:r>
     </w:p>
     <w:p>
@@ -92,14 +84,12 @@
                 <w:b/>
               </w:rPr>
             </w:pPr>
-            <w:proofErr w:type="spellStart"/>
             <w:r>
               <w:rPr>
                 <w:b/>
               </w:rPr>
               <w:t>Projectlid</w:t>
             </w:r>
-            <w:proofErr w:type="spellEnd"/>
           </w:p>
         </w:tc>
       </w:tr>
@@ -603,19 +593,11 @@
                 <w:b/>
               </w:rPr>
             </w:pPr>
-            <w:proofErr w:type="spellStart"/>
             <w:r>
               <w:rPr>
                 <w:b/>
               </w:rPr>
-              <w:t>Projectlid</w:t>
-            </w:r>
-            <w:proofErr w:type="spellEnd"/>
-            <w:r>
-              <w:rPr>
-                <w:b/>
-              </w:rPr>
-              <w:t>(leden)</w:t>
+              <w:t>Projectlid(leden)</w:t>
             </w:r>
           </w:p>
         </w:tc>
@@ -766,15 +748,7 @@
               </w:numPr>
             </w:pPr>
             <w:r>
-              <w:t xml:space="preserve">Taakverdeling voor het realiseren van </w:t>
-            </w:r>
-            <w:proofErr w:type="gramStart"/>
-            <w:r>
-              <w:t>de</w:t>
-            </w:r>
-            <w:proofErr w:type="gramEnd"/>
-            <w:r>
-              <w:t xml:space="preserve"> web app</w:t>
+              <w:t>Taakverdeling voor het realiseren van de web app</w:t>
             </w:r>
           </w:p>
         </w:tc>
@@ -833,8 +807,10 @@
           </w:tcPr>
           <w:p>
             <w:r>
-              <w:t>Mike</w:t>
-            </w:r>
+              <w:t>Menno</w:t>
+            </w:r>
+            <w:bookmarkStart w:id="0" w:name="_GoBack"/>
+            <w:bookmarkEnd w:id="0"/>
           </w:p>
         </w:tc>
       </w:tr>
@@ -856,12 +832,7 @@
             </w:r>
             <w:r>
               <w:lastRenderedPageBreak/>
-              <w:t xml:space="preserve">veranderingen </w:t>
-            </w:r>
-            <w:bookmarkStart w:id="0" w:name="_GoBack"/>
-            <w:bookmarkEnd w:id="0"/>
-            <w:r>
-              <w:t>in revisielog)</w:t>
+              <w:t>veranderingen in revisielog)</w:t>
             </w:r>
           </w:p>
         </w:tc>
@@ -1228,11 +1199,9 @@
                 <w:numId w:val="6"/>
               </w:numPr>
             </w:pPr>
-            <w:proofErr w:type="gramStart"/>
             <w:r>
               <w:t>Voorzitter: Project planning; Notulist: Projectmap</w:t>
             </w:r>
-            <w:proofErr w:type="gramEnd"/>
           </w:p>
         </w:tc>
         <w:tc>
@@ -3374,7 +3343,7 @@
   <a:extraClrSchemeLst/>
   <a:extLst>
     <a:ext uri="{05A4C25C-085E-4340-85A3-A5531E510DB2}">
-      <thm15:themeFamily xmlns:thm15="http://schemas.microsoft.com/office/thememl/2012/main" xmlns="" name="Office Theme" id="{62F939B6-93AF-4DB8-9C6B-D6C7DFDC589F}" vid="{4A3C46E8-61CC-4603-A589-7422A47A8E4A}"/>
+      <thm15:themeFamily xmlns="" xmlns:thm15="http://schemas.microsoft.com/office/thememl/2012/main" name="Office Theme" id="{62F939B6-93AF-4DB8-9C6B-D6C7DFDC589F}" vid="{4A3C46E8-61CC-4603-A589-7422A47A8E4A}"/>
     </a:ext>
   </a:extLst>
 </a:theme>
@@ -3385,7 +3354,7 @@
 </file>
 
 <file path=customXml/itemProps1.xml><?xml version="1.0" encoding="utf-8"?>
-<ds:datastoreItem xmlns:ds="http://schemas.openxmlformats.org/officeDocument/2006/customXml" ds:itemID="{340CB500-FFF6-49DC-A11E-294A53316E52}">
+<ds:datastoreItem xmlns:ds="http://schemas.openxmlformats.org/officeDocument/2006/customXml" ds:itemID="{F6CF6DD7-C235-4377-9A23-7407CB092250}">
   <ds:schemaRefs>
     <ds:schemaRef ds:uri="http://schemas.openxmlformats.org/officeDocument/2006/bibliography"/>
   </ds:schemaRefs>

</xml_diff>

<commit_message>
Toeichting script/programmeer talen KLAAR!
</commit_message>
<xml_diff>
--- a/Documentatie/Kerntaak 2/4. Taakverdeling realisatie applicatie.docx
+++ b/Documentatie/Kerntaak 2/4. Taakverdeling realisatie applicatie.docx
@@ -4,7 +4,15 @@
   <w:body>
     <w:p>
       <w:r>
-        <w:t>Voor deze applicatie gaan we samen alles coderen. Maar omdat je niet met z’n tweeën in één bestand kunt werken moeten we een onderlinge taakverdeling maken en volgen.</w:t>
+        <w:t xml:space="preserve">Voor deze applicatie gaan we samen alles coderen. Maar omdat je niet met </w:t>
+      </w:r>
+      <w:proofErr w:type="gramStart"/>
+      <w:r>
+        <w:t>z’n</w:t>
+      </w:r>
+      <w:proofErr w:type="gramEnd"/>
+      <w:r>
+        <w:t xml:space="preserve"> tweeën in één bestand kunt werken moeten we een onderlinge taakverdeling maken en volgen.</w:t>
       </w:r>
     </w:p>
     <w:p>
@@ -84,12 +92,14 @@
                 <w:b/>
               </w:rPr>
             </w:pPr>
+            <w:proofErr w:type="spellStart"/>
             <w:r>
               <w:rPr>
                 <w:b/>
               </w:rPr>
               <w:t>Projectlid</w:t>
             </w:r>
+            <w:proofErr w:type="spellEnd"/>
           </w:p>
         </w:tc>
       </w:tr>
@@ -593,11 +603,19 @@
                 <w:b/>
               </w:rPr>
             </w:pPr>
+            <w:proofErr w:type="spellStart"/>
             <w:r>
               <w:rPr>
                 <w:b/>
               </w:rPr>
-              <w:t>Projectlid(leden)</w:t>
+              <w:t>Projectlid</w:t>
+            </w:r>
+            <w:proofErr w:type="spellEnd"/>
+            <w:r>
+              <w:rPr>
+                <w:b/>
+              </w:rPr>
+              <w:t>(leden)</w:t>
             </w:r>
           </w:p>
         </w:tc>
@@ -748,7 +766,15 @@
               </w:numPr>
             </w:pPr>
             <w:r>
-              <w:t>Taakverdeling voor het realiseren van de web app</w:t>
+              <w:t xml:space="preserve">Taakverdeling voor het realiseren van </w:t>
+            </w:r>
+            <w:proofErr w:type="gramStart"/>
+            <w:r>
+              <w:t>de</w:t>
+            </w:r>
+            <w:proofErr w:type="gramEnd"/>
+            <w:r>
+              <w:t xml:space="preserve"> web app</w:t>
             </w:r>
           </w:p>
         </w:tc>
@@ -807,10 +833,8 @@
           </w:tcPr>
           <w:p>
             <w:r>
-              <w:t>Menno</w:t>
-            </w:r>
-            <w:bookmarkStart w:id="0" w:name="_GoBack"/>
-            <w:bookmarkEnd w:id="0"/>
+              <w:t>Mike</w:t>
+            </w:r>
           </w:p>
         </w:tc>
       </w:tr>
@@ -832,7 +856,12 @@
             </w:r>
             <w:r>
               <w:lastRenderedPageBreak/>
-              <w:t>veranderingen in revisielog)</w:t>
+              <w:t xml:space="preserve">veranderingen </w:t>
+            </w:r>
+            <w:bookmarkStart w:id="0" w:name="_GoBack"/>
+            <w:bookmarkEnd w:id="0"/>
+            <w:r>
+              <w:t>in revisielog)</w:t>
             </w:r>
           </w:p>
         </w:tc>
@@ -1199,9 +1228,11 @@
                 <w:numId w:val="6"/>
               </w:numPr>
             </w:pPr>
+            <w:proofErr w:type="gramStart"/>
             <w:r>
               <w:t>Voorzitter: Project planning; Notulist: Projectmap</w:t>
             </w:r>
+            <w:proofErr w:type="gramEnd"/>
           </w:p>
         </w:tc>
         <w:tc>
@@ -3343,7 +3374,7 @@
   <a:extraClrSchemeLst/>
   <a:extLst>
     <a:ext uri="{05A4C25C-085E-4340-85A3-A5531E510DB2}">
-      <thm15:themeFamily xmlns="" xmlns:thm15="http://schemas.microsoft.com/office/thememl/2012/main" name="Office Theme" id="{62F939B6-93AF-4DB8-9C6B-D6C7DFDC589F}" vid="{4A3C46E8-61CC-4603-A589-7422A47A8E4A}"/>
+      <thm15:themeFamily xmlns:thm15="http://schemas.microsoft.com/office/thememl/2012/main" xmlns="" name="Office Theme" id="{62F939B6-93AF-4DB8-9C6B-D6C7DFDC589F}" vid="{4A3C46E8-61CC-4603-A589-7422A47A8E4A}"/>
     </a:ext>
   </a:extLst>
 </a:theme>
@@ -3354,7 +3385,7 @@
 </file>
 
 <file path=customXml/itemProps1.xml><?xml version="1.0" encoding="utf-8"?>
-<ds:datastoreItem xmlns:ds="http://schemas.openxmlformats.org/officeDocument/2006/customXml" ds:itemID="{F6CF6DD7-C235-4377-9A23-7407CB092250}">
+<ds:datastoreItem xmlns:ds="http://schemas.openxmlformats.org/officeDocument/2006/customXml" ds:itemID="{340CB500-FFF6-49DC-A11E-294A53316E52}">
   <ds:schemaRefs>
     <ds:schemaRef ds:uri="http://schemas.openxmlformats.org/officeDocument/2006/bibliography"/>
   </ds:schemaRefs>

</xml_diff>

<commit_message>
Toelichting van de aanpassingen KLAAR
</commit_message>
<xml_diff>
--- a/Documentatie/Kerntaak 2/4. Taakverdeling realisatie applicatie.docx
+++ b/Documentatie/Kerntaak 2/4. Taakverdeling realisatie applicatie.docx
@@ -856,12 +856,7 @@
             </w:r>
             <w:r>
               <w:lastRenderedPageBreak/>
-              <w:t xml:space="preserve">veranderingen </w:t>
-            </w:r>
-            <w:bookmarkStart w:id="0" w:name="_GoBack"/>
-            <w:bookmarkEnd w:id="0"/>
-            <w:r>
-              <w:t>in revisielog)</w:t>
+              <w:t>veranderingen in revisielog)</w:t>
             </w:r>
           </w:p>
         </w:tc>
@@ -1112,7 +1107,12 @@
               </w:numPr>
             </w:pPr>
             <w:r>
-              <w:t>Planning voor optimalisatie</w:t>
+              <w:t>Planni</w:t>
+            </w:r>
+            <w:bookmarkStart w:id="0" w:name="_GoBack"/>
+            <w:bookmarkEnd w:id="0"/>
+            <w:r>
+              <w:t>ng voor optimalisatie</w:t>
             </w:r>
           </w:p>
         </w:tc>
@@ -1352,7 +1352,7 @@
         <w:lang w:eastAsia="nl-NL"/>
       </w:rPr>
       <w:drawing>
-        <wp:anchor distT="0" distB="0" distL="114300" distR="114300" simplePos="0" relativeHeight="251662336" behindDoc="0" locked="0" layoutInCell="1" allowOverlap="1" wp14:anchorId="5F462905" wp14:editId="21A09164">
+        <wp:anchor distT="0" distB="0" distL="114300" distR="114300" simplePos="0" relativeHeight="251662336" behindDoc="0" locked="0" layoutInCell="1" allowOverlap="1" wp14:anchorId="6CF4C09D" wp14:editId="048E40DF">
           <wp:simplePos x="0" y="0"/>
           <wp:positionH relativeFrom="column">
             <wp:posOffset>3568065</wp:posOffset>
@@ -1439,7 +1439,10 @@
       <w:pStyle w:val="Voettekst"/>
     </w:pPr>
     <w:r>
-      <w:t>Datum: 11-04-2016</w:t>
+      <w:t>Datum: 07-06</w:t>
+    </w:r>
+    <w:r>
+      <w:t>-2016</w:t>
     </w:r>
   </w:p>
   <w:p>
@@ -3374,7 +3377,7 @@
   <a:extraClrSchemeLst/>
   <a:extLst>
     <a:ext uri="{05A4C25C-085E-4340-85A3-A5531E510DB2}">
-      <thm15:themeFamily xmlns:thm15="http://schemas.microsoft.com/office/thememl/2012/main" xmlns="" name="Office Theme" id="{62F939B6-93AF-4DB8-9C6B-D6C7DFDC589F}" vid="{4A3C46E8-61CC-4603-A589-7422A47A8E4A}"/>
+      <thm15:themeFamily xmlns="" xmlns:thm15="http://schemas.microsoft.com/office/thememl/2012/main" name="Office Theme" id="{62F939B6-93AF-4DB8-9C6B-D6C7DFDC589F}" vid="{4A3C46E8-61CC-4603-A589-7422A47A8E4A}"/>
     </a:ext>
   </a:extLst>
 </a:theme>
@@ -3385,7 +3388,7 @@
 </file>
 
 <file path=customXml/itemProps1.xml><?xml version="1.0" encoding="utf-8"?>
-<ds:datastoreItem xmlns:ds="http://schemas.openxmlformats.org/officeDocument/2006/customXml" ds:itemID="{340CB500-FFF6-49DC-A11E-294A53316E52}">
+<ds:datastoreItem xmlns:ds="http://schemas.openxmlformats.org/officeDocument/2006/customXml" ds:itemID="{D0A9DCF6-6581-42BD-A152-59E2C94D8CD9}">
   <ds:schemaRefs>
     <ds:schemaRef ds:uri="http://schemas.openxmlformats.org/officeDocument/2006/bibliography"/>
   </ds:schemaRefs>

</xml_diff>